<commit_message>
Modificando Readme.md e AC02
</commit_message>
<xml_diff>
--- a/AC2.docx
+++ b/AC2.docx
@@ -4,29 +4,13 @@
   <w:body>
     <w:p>
       <w:r>
-        <w:t xml:space="preserve">1 – </w:t>
-      </w:r>
-      <w:proofErr w:type="spellStart"/>
-      <w:r>
-        <w:t>Repositorio</w:t>
-      </w:r>
-      <w:proofErr w:type="spellEnd"/>
-      <w:r>
-        <w:t xml:space="preserve"> Vazio</w:t>
+        <w:t>1 – Repositorio Vazio</w:t>
       </w:r>
     </w:p>
     <w:p/>
     <w:p>
       <w:r>
-        <w:t xml:space="preserve">Adiciona </w:t>
-      </w:r>
-      <w:proofErr w:type="spellStart"/>
-      <w:r>
-        <w:t>comita</w:t>
-      </w:r>
-      <w:proofErr w:type="spellEnd"/>
-      <w:r>
-        <w:t xml:space="preserve"> </w:t>
+        <w:t xml:space="preserve">Adiciona comita </w:t>
       </w:r>
     </w:p>
     <w:p>
@@ -121,13 +105,8 @@
     </w:p>
     <w:p>
       <w:r>
-        <w:t xml:space="preserve">2 ^ localizando </w:t>
-      </w:r>
-      <w:proofErr w:type="spellStart"/>
-      <w:r>
-        <w:t>diretorio</w:t>
-      </w:r>
-      <w:proofErr w:type="spellEnd"/>
+        <w:t>2 ^ localizando diretorio</w:t>
+      </w:r>
     </w:p>
     <w:p>
       <w:r>
@@ -275,32 +254,341 @@
     <w:p>
       <w:r>
         <w:lastRenderedPageBreak/>
-        <w:t>4 ^</w:t>
-      </w:r>
-      <w:proofErr w:type="spellStart"/>
-      <w:r>
-        <w:t>ls</w:t>
-      </w:r>
-      <w:proofErr w:type="spellEnd"/>
-      <w:r>
-        <w:t xml:space="preserve"> </w:t>
-      </w:r>
+        <w:t xml:space="preserve">4 ^ls </w:t>
+      </w:r>
+    </w:p>
+    <w:p/>
+    <w:p>
+      <w:r>
+        <w:t xml:space="preserve">Clone add comitê </w:t>
+      </w:r>
+    </w:p>
+    <w:p>
+      <w:r>
+        <w:rPr>
+          <w:noProof/>
+          <w:lang w:eastAsia="pt-BR"/>
+        </w:rPr>
+        <w:lastRenderedPageBreak/>
+        <w:drawing>
+          <wp:inline distT="0" distB="0" distL="0" distR="0" wp14:anchorId="4AB9A1C3" wp14:editId="2539EA9C">
+            <wp:extent cx="5400040" cy="4319905"/>
+            <wp:effectExtent l="0" t="0" r="0" b="4445"/>
+            <wp:docPr id="6" name="Imagem 6"/>
+            <wp:cNvGraphicFramePr>
+              <a:graphicFrameLocks xmlns:a="http://schemas.openxmlformats.org/drawingml/2006/main" noChangeAspect="1"/>
+            </wp:cNvGraphicFramePr>
+            <a:graphic xmlns:a="http://schemas.openxmlformats.org/drawingml/2006/main">
+              <a:graphicData uri="http://schemas.openxmlformats.org/drawingml/2006/picture">
+                <pic:pic xmlns:pic="http://schemas.openxmlformats.org/drawingml/2006/picture">
+                  <pic:nvPicPr>
+                    <pic:cNvPr id="1" name=""/>
+                    <pic:cNvPicPr/>
+                  </pic:nvPicPr>
+                  <pic:blipFill>
+                    <a:blip r:embed="rId9"/>
+                    <a:stretch>
+                      <a:fillRect/>
+                    </a:stretch>
+                  </pic:blipFill>
+                  <pic:spPr>
+                    <a:xfrm>
+                      <a:off x="0" y="0"/>
+                      <a:ext cx="5400040" cy="4319905"/>
+                    </a:xfrm>
+                    <a:prstGeom prst="rect">
+                      <a:avLst/>
+                    </a:prstGeom>
+                  </pic:spPr>
+                </pic:pic>
+              </a:graphicData>
+            </a:graphic>
+          </wp:inline>
+        </w:drawing>
+      </w:r>
+      <w:r>
+        <w:rPr>
+          <w:noProof/>
+          <w:lang w:eastAsia="pt-BR"/>
+        </w:rPr>
+        <w:drawing>
+          <wp:inline distT="0" distB="0" distL="0" distR="0" wp14:anchorId="3DECAF73" wp14:editId="282E5574">
+            <wp:extent cx="5400040" cy="4319905"/>
+            <wp:effectExtent l="0" t="0" r="0" b="4445"/>
+            <wp:docPr id="7" name="Imagem 7"/>
+            <wp:cNvGraphicFramePr>
+              <a:graphicFrameLocks xmlns:a="http://schemas.openxmlformats.org/drawingml/2006/main" noChangeAspect="1"/>
+            </wp:cNvGraphicFramePr>
+            <a:graphic xmlns:a="http://schemas.openxmlformats.org/drawingml/2006/main">
+              <a:graphicData uri="http://schemas.openxmlformats.org/drawingml/2006/picture">
+                <pic:pic xmlns:pic="http://schemas.openxmlformats.org/drawingml/2006/picture">
+                  <pic:nvPicPr>
+                    <pic:cNvPr id="1" name=""/>
+                    <pic:cNvPicPr/>
+                  </pic:nvPicPr>
+                  <pic:blipFill>
+                    <a:blip r:embed="rId10"/>
+                    <a:stretch>
+                      <a:fillRect/>
+                    </a:stretch>
+                  </pic:blipFill>
+                  <pic:spPr>
+                    <a:xfrm>
+                      <a:off x="0" y="0"/>
+                      <a:ext cx="5400040" cy="4319905"/>
+                    </a:xfrm>
+                    <a:prstGeom prst="rect">
+                      <a:avLst/>
+                    </a:prstGeom>
+                  </pic:spPr>
+                </pic:pic>
+              </a:graphicData>
+            </a:graphic>
+          </wp:inline>
+        </w:drawing>
+      </w:r>
+    </w:p>
+    <w:p>
+      <w:r>
+        <w:rPr>
+          <w:noProof/>
+          <w:lang w:eastAsia="pt-BR"/>
+        </w:rPr>
+        <w:lastRenderedPageBreak/>
+        <w:drawing>
+          <wp:inline distT="0" distB="0" distL="0" distR="0" wp14:anchorId="2B24956A" wp14:editId="4861FE0B">
+            <wp:extent cx="5400040" cy="4319905"/>
+            <wp:effectExtent l="0" t="0" r="0" b="4445"/>
+            <wp:docPr id="8" name="Imagem 8"/>
+            <wp:cNvGraphicFramePr>
+              <a:graphicFrameLocks xmlns:a="http://schemas.openxmlformats.org/drawingml/2006/main" noChangeAspect="1"/>
+            </wp:cNvGraphicFramePr>
+            <a:graphic xmlns:a="http://schemas.openxmlformats.org/drawingml/2006/main">
+              <a:graphicData uri="http://schemas.openxmlformats.org/drawingml/2006/picture">
+                <pic:pic xmlns:pic="http://schemas.openxmlformats.org/drawingml/2006/picture">
+                  <pic:nvPicPr>
+                    <pic:cNvPr id="1" name=""/>
+                    <pic:cNvPicPr/>
+                  </pic:nvPicPr>
+                  <pic:blipFill>
+                    <a:blip r:embed="rId11"/>
+                    <a:stretch>
+                      <a:fillRect/>
+                    </a:stretch>
+                  </pic:blipFill>
+                  <pic:spPr>
+                    <a:xfrm>
+                      <a:off x="0" y="0"/>
+                      <a:ext cx="5400040" cy="4319905"/>
+                    </a:xfrm>
+                    <a:prstGeom prst="rect">
+                      <a:avLst/>
+                    </a:prstGeom>
+                  </pic:spPr>
+                </pic:pic>
+              </a:graphicData>
+            </a:graphic>
+          </wp:inline>
+        </w:drawing>
+      </w:r>
+    </w:p>
+    <w:p>
+      <w:r>
+        <w:rPr>
+          <w:noProof/>
+          <w:lang w:eastAsia="pt-BR"/>
+        </w:rPr>
+        <w:drawing>
+          <wp:inline distT="0" distB="0" distL="0" distR="0" wp14:anchorId="4FF877C9" wp14:editId="710C6E44">
+            <wp:extent cx="5400040" cy="4319905"/>
+            <wp:effectExtent l="0" t="0" r="0" b="4445"/>
+            <wp:docPr id="9" name="Imagem 9"/>
+            <wp:cNvGraphicFramePr>
+              <a:graphicFrameLocks xmlns:a="http://schemas.openxmlformats.org/drawingml/2006/main" noChangeAspect="1"/>
+            </wp:cNvGraphicFramePr>
+            <a:graphic xmlns:a="http://schemas.openxmlformats.org/drawingml/2006/main">
+              <a:graphicData uri="http://schemas.openxmlformats.org/drawingml/2006/picture">
+                <pic:pic xmlns:pic="http://schemas.openxmlformats.org/drawingml/2006/picture">
+                  <pic:nvPicPr>
+                    <pic:cNvPr id="1" name=""/>
+                    <pic:cNvPicPr/>
+                  </pic:nvPicPr>
+                  <pic:blipFill>
+                    <a:blip r:embed="rId12"/>
+                    <a:stretch>
+                      <a:fillRect/>
+                    </a:stretch>
+                  </pic:blipFill>
+                  <pic:spPr>
+                    <a:xfrm>
+                      <a:off x="0" y="0"/>
+                      <a:ext cx="5400040" cy="4319905"/>
+                    </a:xfrm>
+                    <a:prstGeom prst="rect">
+                      <a:avLst/>
+                    </a:prstGeom>
+                  </pic:spPr>
+                </pic:pic>
+              </a:graphicData>
+            </a:graphic>
+          </wp:inline>
+        </w:drawing>
+      </w:r>
+    </w:p>
+    <w:p>
+      <w:pPr>
+        <w:rPr>
+          <w:u w:val="single"/>
+        </w:rPr>
+      </w:pPr>
+      <w:r>
+        <w:rPr>
+          <w:noProof/>
+          <w:lang w:eastAsia="pt-BR"/>
+        </w:rPr>
+        <w:lastRenderedPageBreak/>
+        <w:drawing>
+          <wp:inline distT="0" distB="0" distL="0" distR="0" wp14:anchorId="66FC0FE7" wp14:editId="0B0F5F4B">
+            <wp:extent cx="5400040" cy="4319905"/>
+            <wp:effectExtent l="0" t="0" r="0" b="4445"/>
+            <wp:docPr id="11" name="Imagem 11"/>
+            <wp:cNvGraphicFramePr>
+              <a:graphicFrameLocks xmlns:a="http://schemas.openxmlformats.org/drawingml/2006/main" noChangeAspect="1"/>
+            </wp:cNvGraphicFramePr>
+            <a:graphic xmlns:a="http://schemas.openxmlformats.org/drawingml/2006/main">
+              <a:graphicData uri="http://schemas.openxmlformats.org/drawingml/2006/picture">
+                <pic:pic xmlns:pic="http://schemas.openxmlformats.org/drawingml/2006/picture">
+                  <pic:nvPicPr>
+                    <pic:cNvPr id="1" name=""/>
+                    <pic:cNvPicPr/>
+                  </pic:nvPicPr>
+                  <pic:blipFill>
+                    <a:blip r:embed="rId13"/>
+                    <a:stretch>
+                      <a:fillRect/>
+                    </a:stretch>
+                  </pic:blipFill>
+                  <pic:spPr>
+                    <a:xfrm>
+                      <a:off x="0" y="0"/>
+                      <a:ext cx="5400040" cy="4319905"/>
+                    </a:xfrm>
+                    <a:prstGeom prst="rect">
+                      <a:avLst/>
+                    </a:prstGeom>
+                  </pic:spPr>
+                </pic:pic>
+              </a:graphicData>
+            </a:graphic>
+          </wp:inline>
+        </w:drawing>
+      </w:r>
+    </w:p>
+    <w:p>
+      <w:pPr>
+        <w:rPr>
+          <w:u w:val="single"/>
+        </w:rPr>
+      </w:pPr>
+      <w:r>
+        <w:rPr>
+          <w:noProof/>
+          <w:lang w:eastAsia="pt-BR"/>
+        </w:rPr>
+        <w:drawing>
+          <wp:inline distT="0" distB="0" distL="0" distR="0" wp14:anchorId="2D43E5C6" wp14:editId="7DB6AEE2">
+            <wp:extent cx="5400040" cy="4319905"/>
+            <wp:effectExtent l="0" t="0" r="0" b="4445"/>
+            <wp:docPr id="12" name="Imagem 12"/>
+            <wp:cNvGraphicFramePr>
+              <a:graphicFrameLocks xmlns:a="http://schemas.openxmlformats.org/drawingml/2006/main" noChangeAspect="1"/>
+            </wp:cNvGraphicFramePr>
+            <a:graphic xmlns:a="http://schemas.openxmlformats.org/drawingml/2006/main">
+              <a:graphicData uri="http://schemas.openxmlformats.org/drawingml/2006/picture">
+                <pic:pic xmlns:pic="http://schemas.openxmlformats.org/drawingml/2006/picture">
+                  <pic:nvPicPr>
+                    <pic:cNvPr id="1" name=""/>
+                    <pic:cNvPicPr/>
+                  </pic:nvPicPr>
+                  <pic:blipFill>
+                    <a:blip r:embed="rId14"/>
+                    <a:stretch>
+                      <a:fillRect/>
+                    </a:stretch>
+                  </pic:blipFill>
+                  <pic:spPr>
+                    <a:xfrm>
+                      <a:off x="0" y="0"/>
+                      <a:ext cx="5400040" cy="4319905"/>
+                    </a:xfrm>
+                    <a:prstGeom prst="rect">
+                      <a:avLst/>
+                    </a:prstGeom>
+                  </pic:spPr>
+                </pic:pic>
+              </a:graphicData>
+            </a:graphic>
+          </wp:inline>
+        </w:drawing>
+      </w:r>
+    </w:p>
+    <w:p>
+      <w:pPr>
+        <w:rPr>
+          <w:u w:val="single"/>
+        </w:rPr>
+      </w:pPr>
+      <w:r>
+        <w:rPr>
+          <w:noProof/>
+          <w:lang w:eastAsia="pt-BR"/>
+        </w:rPr>
+        <w:lastRenderedPageBreak/>
+        <w:drawing>
+          <wp:inline distT="0" distB="0" distL="0" distR="0" wp14:anchorId="66174F37" wp14:editId="06F0C292">
+            <wp:extent cx="5400040" cy="4319905"/>
+            <wp:effectExtent l="0" t="0" r="0" b="4445"/>
+            <wp:docPr id="13" name="Imagem 13"/>
+            <wp:cNvGraphicFramePr>
+              <a:graphicFrameLocks xmlns:a="http://schemas.openxmlformats.org/drawingml/2006/main" noChangeAspect="1"/>
+            </wp:cNvGraphicFramePr>
+            <a:graphic xmlns:a="http://schemas.openxmlformats.org/drawingml/2006/main">
+              <a:graphicData uri="http://schemas.openxmlformats.org/drawingml/2006/picture">
+                <pic:pic xmlns:pic="http://schemas.openxmlformats.org/drawingml/2006/picture">
+                  <pic:nvPicPr>
+                    <pic:cNvPr id="1" name=""/>
+                    <pic:cNvPicPr/>
+                  </pic:nvPicPr>
+                  <pic:blipFill>
+                    <a:blip r:embed="rId15"/>
+                    <a:stretch>
+                      <a:fillRect/>
+                    </a:stretch>
+                  </pic:blipFill>
+                  <pic:spPr>
+                    <a:xfrm>
+                      <a:off x="0" y="0"/>
+                      <a:ext cx="5400040" cy="4319905"/>
+                    </a:xfrm>
+                    <a:prstGeom prst="rect">
+                      <a:avLst/>
+                    </a:prstGeom>
+                  </pic:spPr>
+                </pic:pic>
+              </a:graphicData>
+            </a:graphic>
+          </wp:inline>
+        </w:drawing>
+      </w:r>
+    </w:p>
+    <w:p>
+      <w:pPr>
+        <w:rPr>
+          <w:u w:val="single"/>
+        </w:rPr>
+      </w:pPr>
       <w:bookmarkStart w:id="0" w:name="_GoBack"/>
       <w:bookmarkEnd w:id="0"/>
-    </w:p>
-    <w:p/>
-    <w:p>
-      <w:r>
-        <w:t xml:space="preserve">Clone </w:t>
-      </w:r>
-      <w:proofErr w:type="spellStart"/>
-      <w:r>
-        <w:t>add</w:t>
-      </w:r>
-      <w:proofErr w:type="spellEnd"/>
-      <w:r>
-        <w:t xml:space="preserve"> comitê </w:t>
-      </w:r>
     </w:p>
     <w:sectPr>
       <w:pgSz w:w="11906" w:h="16838"/>

</xml_diff>